<commit_message>
Final Commit (I swear)
</commit_message>
<xml_diff>
--- a/Documentation/Design Specification Document.docx
+++ b/Documentation/Design Specification Document.docx
@@ -561,7 +561,7 @@
         <mc:AlternateContent>
           <mc:Choice Requires="wps">
             <w:drawing>
-              <wp:anchor distT="0" distB="0" distL="114300" distR="114300" simplePos="0" relativeHeight="251678720" behindDoc="0" locked="0" layoutInCell="1" allowOverlap="1" wp14:anchorId="490888FD" wp14:editId="677C38A2">
+              <wp:anchor distT="0" distB="0" distL="114300" distR="114300" simplePos="0" relativeHeight="251661312" behindDoc="0" locked="0" layoutInCell="1" allowOverlap="1" wp14:anchorId="490888FD" wp14:editId="677C38A2">
                 <wp:simplePos x="0" y="0"/>
                 <wp:positionH relativeFrom="column">
                   <wp:posOffset>4356340</wp:posOffset>
@@ -682,7 +682,7 @@
           <w:noProof/>
         </w:rPr>
         <w:drawing>
-          <wp:anchor distT="0" distB="0" distL="114300" distR="114300" simplePos="0" relativeHeight="251658239" behindDoc="1" locked="0" layoutInCell="1" allowOverlap="1">
+          <wp:anchor distT="0" distB="0" distL="114300" distR="114300" simplePos="0" relativeHeight="251650048" behindDoc="1" locked="0" layoutInCell="1" allowOverlap="1">
             <wp:simplePos x="0" y="0"/>
             <wp:positionH relativeFrom="margin">
               <wp:align>right</wp:align>
@@ -750,7 +750,7 @@
         <mc:AlternateContent>
           <mc:Choice Requires="wps">
             <w:drawing>
-              <wp:anchor distT="0" distB="0" distL="114300" distR="114300" simplePos="0" relativeHeight="251663360" behindDoc="1" locked="0" layoutInCell="1" allowOverlap="1" wp14:anchorId="33D70A8D" wp14:editId="5BBC992A">
+              <wp:anchor distT="0" distB="0" distL="114300" distR="114300" simplePos="0" relativeHeight="251653120" behindDoc="1" locked="0" layoutInCell="1" allowOverlap="1" wp14:anchorId="33D70A8D" wp14:editId="5BBC992A">
                 <wp:simplePos x="0" y="0"/>
                 <wp:positionH relativeFrom="margin">
                   <wp:align>center</wp:align>
@@ -872,7 +872,7 @@
         <mc:AlternateContent>
           <mc:Choice Requires="wps">
             <w:drawing>
-              <wp:anchor distT="0" distB="0" distL="114300" distR="114300" simplePos="0" relativeHeight="251661312" behindDoc="1" locked="0" layoutInCell="1" allowOverlap="1" wp14:anchorId="33D70A8D" wp14:editId="5BBC992A">
+              <wp:anchor distT="0" distB="0" distL="114300" distR="114300" simplePos="0" relativeHeight="251652096" behindDoc="1" locked="0" layoutInCell="1" allowOverlap="1" wp14:anchorId="33D70A8D" wp14:editId="5BBC992A">
                 <wp:simplePos x="0" y="0"/>
                 <wp:positionH relativeFrom="column">
                   <wp:posOffset>1217451</wp:posOffset>
@@ -990,7 +990,7 @@
         <mc:AlternateContent>
           <mc:Choice Requires="wps">
             <w:drawing>
-              <wp:anchor distT="0" distB="0" distL="114300" distR="114300" simplePos="0" relativeHeight="251659264" behindDoc="1" locked="0" layoutInCell="1" allowOverlap="1">
+              <wp:anchor distT="0" distB="0" distL="114300" distR="114300" simplePos="0" relativeHeight="251651072" behindDoc="1" locked="0" layoutInCell="1" allowOverlap="1">
                 <wp:simplePos x="0" y="0"/>
                 <wp:positionH relativeFrom="column">
                   <wp:posOffset>794325</wp:posOffset>
@@ -1106,7 +1106,7 @@
         <mc:AlternateContent>
           <mc:Choice Requires="wps">
             <w:drawing>
-              <wp:anchor distT="0" distB="0" distL="114300" distR="114300" simplePos="0" relativeHeight="251669504" behindDoc="1" locked="0" layoutInCell="1" allowOverlap="1" wp14:anchorId="3C26FEE8" wp14:editId="3F0DD2F6">
+              <wp:anchor distT="0" distB="0" distL="114300" distR="114300" simplePos="0" relativeHeight="251656192" behindDoc="1" locked="0" layoutInCell="1" allowOverlap="1" wp14:anchorId="3C26FEE8" wp14:editId="3F0DD2F6">
                 <wp:simplePos x="0" y="0"/>
                 <wp:positionH relativeFrom="column">
                   <wp:posOffset>174397</wp:posOffset>
@@ -1236,7 +1236,7 @@
         <mc:AlternateContent>
           <mc:Choice Requires="wps">
             <w:drawing>
-              <wp:anchor distT="0" distB="0" distL="114300" distR="114300" simplePos="0" relativeHeight="251667456" behindDoc="1" locked="0" layoutInCell="1" allowOverlap="1" wp14:anchorId="3C26FEE8" wp14:editId="3F0DD2F6">
+              <wp:anchor distT="0" distB="0" distL="114300" distR="114300" simplePos="0" relativeHeight="251655168" behindDoc="1" locked="0" layoutInCell="1" allowOverlap="1" wp14:anchorId="3C26FEE8" wp14:editId="3F0DD2F6">
                 <wp:simplePos x="0" y="0"/>
                 <wp:positionH relativeFrom="column">
                   <wp:posOffset>4990501</wp:posOffset>
@@ -1366,7 +1366,7 @@
         <mc:AlternateContent>
           <mc:Choice Requires="wps">
             <w:drawing>
-              <wp:anchor distT="0" distB="0" distL="114300" distR="114300" simplePos="0" relativeHeight="251676672" behindDoc="0" locked="0" layoutInCell="1" allowOverlap="1" wp14:anchorId="490888FD" wp14:editId="677C38A2">
+              <wp:anchor distT="0" distB="0" distL="114300" distR="114300" simplePos="0" relativeHeight="251660288" behindDoc="0" locked="0" layoutInCell="1" allowOverlap="1" wp14:anchorId="490888FD" wp14:editId="677C38A2">
                 <wp:simplePos x="0" y="0"/>
                 <wp:positionH relativeFrom="column">
                   <wp:posOffset>1203948</wp:posOffset>
@@ -1475,7 +1475,7 @@
         <mc:AlternateContent>
           <mc:Choice Requires="wps">
             <w:drawing>
-              <wp:anchor distT="0" distB="0" distL="114300" distR="114300" simplePos="0" relativeHeight="251674624" behindDoc="0" locked="0" layoutInCell="1" allowOverlap="1">
+              <wp:anchor distT="0" distB="0" distL="114300" distR="114300" simplePos="0" relativeHeight="251659264" behindDoc="0" locked="0" layoutInCell="1" allowOverlap="1">
                 <wp:simplePos x="0" y="0"/>
                 <wp:positionH relativeFrom="column">
                   <wp:posOffset>3131472</wp:posOffset>
@@ -1584,7 +1584,7 @@
         <mc:AlternateContent>
           <mc:Choice Requires="wps">
             <w:drawing>
-              <wp:anchor distT="0" distB="0" distL="114300" distR="114300" simplePos="0" relativeHeight="251673600" behindDoc="1" locked="0" layoutInCell="1" allowOverlap="1" wp14:anchorId="22526A3F" wp14:editId="4EC2A696">
+              <wp:anchor distT="0" distB="0" distL="114300" distR="114300" simplePos="0" relativeHeight="251658240" behindDoc="1" locked="0" layoutInCell="1" allowOverlap="1" wp14:anchorId="22526A3F" wp14:editId="4EC2A696">
                 <wp:simplePos x="0" y="0"/>
                 <wp:positionH relativeFrom="column">
                   <wp:posOffset>4903518</wp:posOffset>
@@ -1714,7 +1714,7 @@
         <mc:AlternateContent>
           <mc:Choice Requires="wps">
             <w:drawing>
-              <wp:anchor distT="0" distB="0" distL="114300" distR="114300" simplePos="0" relativeHeight="251665408" behindDoc="1" locked="0" layoutInCell="1" allowOverlap="1" wp14:anchorId="00DD99BB" wp14:editId="505F44F8">
+              <wp:anchor distT="0" distB="0" distL="114300" distR="114300" simplePos="0" relativeHeight="251654144" behindDoc="1" locked="0" layoutInCell="1" allowOverlap="1" wp14:anchorId="00DD99BB" wp14:editId="505F44F8">
                 <wp:simplePos x="0" y="0"/>
                 <wp:positionH relativeFrom="column">
                   <wp:posOffset>1549028</wp:posOffset>
@@ -1844,7 +1844,7 @@
         <mc:AlternateContent>
           <mc:Choice Requires="wps">
             <w:drawing>
-              <wp:anchor distT="0" distB="0" distL="114300" distR="114300" simplePos="0" relativeHeight="251671552" behindDoc="1" locked="0" layoutInCell="1" allowOverlap="1" wp14:anchorId="21ADABA3" wp14:editId="1E9E59B1">
+              <wp:anchor distT="0" distB="0" distL="114300" distR="114300" simplePos="0" relativeHeight="251657216" behindDoc="1" locked="0" layoutInCell="1" allowOverlap="1" wp14:anchorId="21ADABA3" wp14:editId="1E9E59B1">
                 <wp:simplePos x="0" y="0"/>
                 <wp:positionH relativeFrom="column">
                   <wp:posOffset>461837</wp:posOffset>
@@ -2903,7 +2903,7 @@
             <v:path o:extrusionok="f" gradientshapeok="t" o:connecttype="rect"/>
             <o:lock v:ext="edit" aspectratio="t"/>
           </v:shapetype>
-          <v:shape id="_x0000_s1026" type="#_x0000_t75" style="position:absolute;left:0;text-align:left;margin-left:45.7pt;margin-top:12.65pt;width:359.55pt;height:531.2pt;z-index:-251635712;mso-position-horizontal-relative:text;mso-position-vertical-relative:text;mso-width-relative:page;mso-height-relative:page" wrapcoords="-45 0 -45 305 4329 488 1668 549 1668 2166 4780 2441 6944 2441 1939 2654 1668 2654 1668 4607 4780 4881 6944 4881 1939 5095 1668 5095 1668 6346 857 6468 767 6529 767 20044 1623 20502 1668 20990 12716 20990 12807 19129 12446 19098 7350 19037 12716 18580 12716 12692 15016 12692 20833 12356 20878 11380 20518 11349 12716 11227 12807 8481 12446 8451 7395 8298 8613 8298 12716 7932 12807 5125 12085 5064 7441 4881 9650 4881 12762 4607 12807 2685 12085 2624 7441 2441 9650 2441 12762 2166 12807 610 17226 488 21600 305 21600 0 -45 0">
+          <v:shape id="_x0000_s1026" type="#_x0000_t75" style="position:absolute;left:0;text-align:left;margin-left:45.7pt;margin-top:12.65pt;width:359.55pt;height:531.2pt;z-index:-251651072;mso-position-horizontal-relative:text;mso-position-vertical-relative:text;mso-width-relative:page;mso-height-relative:page" wrapcoords="-45 0 -45 305 4329 488 1668 549 1668 2166 4780 2441 6944 2441 1939 2654 1668 2654 1668 4607 4780 4881 6944 4881 1939 5095 1668 5095 1668 6346 857 6468 767 6529 767 20044 1623 20502 1668 20990 12716 20990 12807 19129 12446 19098 7350 19037 12716 18580 12716 12692 15016 12692 20833 12356 20878 11380 20518 11349 12716 11227 12807 8481 12446 8451 7395 8298 8613 8298 12716 7932 12807 5125 12085 5064 7441 4881 9650 4881 12762 4607 12807 2685 12085 2624 7441 2441 9650 2441 12762 2166 12807 610 17226 488 21600 305 21600 0 -45 0">
             <v:imagedata r:id="rId14" o:title="Tankk Flowchart"/>
             <w10:wrap type="tight"/>
           </v:shape>
@@ -3461,7 +3461,21 @@
         <w:rPr>
           <w:rFonts w:ascii="Calibri" w:hAnsi="Calibri"/>
         </w:rPr>
-        <w:t xml:space="preserve">Our best strength as a team has been our religious use of github for code and asset management between the team, being a lifesaver in some cases for fixes new errors and accessing our files anywhere. The repository can be found at: </w:t>
+        <w:t xml:space="preserve">Our best strength as a team has been our religious use of </w:t>
+      </w:r>
+      <w:proofErr w:type="spellStart"/>
+      <w:r>
+        <w:rPr>
+          <w:rFonts w:ascii="Calibri" w:hAnsi="Calibri"/>
+        </w:rPr>
+        <w:t>github</w:t>
+      </w:r>
+      <w:proofErr w:type="spellEnd"/>
+      <w:r>
+        <w:rPr>
+          <w:rFonts w:ascii="Calibri" w:hAnsi="Calibri"/>
+        </w:rPr>
+        <w:t xml:space="preserve"> for code and asset management between the team, being a lifesaver in some cases for fixes new errors and accessing our files anywhere. The repository can be found at: </w:t>
       </w:r>
       <w:hyperlink r:id="rId15" w:history="1">
         <w:r>
@@ -3504,7 +3518,21 @@
         <w:rPr>
           <w:rFonts w:ascii="Calibri" w:hAnsi="Calibri"/>
         </w:rPr>
-        <w:t>The game does have a few weaknesses, for instance the most annoying one is the newest update from Google Chrome which blocks autoplay sounds from tabs by default. We have however provided a fix for this in the README.md file. There have been a few bugs as well that have been spotted in the game. Many have been squashed, however the known remaining ones we have been unable to fix thus far are as follows:</w:t>
+        <w:t xml:space="preserve">The game does have a few weaknesses, for instance the most annoying one is the newest update from Google Chrome which blocks </w:t>
+      </w:r>
+      <w:proofErr w:type="spellStart"/>
+      <w:r>
+        <w:rPr>
+          <w:rFonts w:ascii="Calibri" w:hAnsi="Calibri"/>
+        </w:rPr>
+        <w:t>autoplay</w:t>
+      </w:r>
+      <w:proofErr w:type="spellEnd"/>
+      <w:r>
+        <w:rPr>
+          <w:rFonts w:ascii="Calibri" w:hAnsi="Calibri"/>
+        </w:rPr>
+        <w:t xml:space="preserve"> sounds from tabs by default. We have however provided a fix for this in the README.md file. There have been a few bugs as well that have been spotted in the game. Many have been squashed, however the known remaining ones we have been unable to fix thus far are as follows:</w:t>
       </w:r>
     </w:p>
     <w:p>
@@ -3601,7 +3629,21 @@
         <w:rPr>
           <w:rFonts w:ascii="Calibri" w:hAnsi="Calibri"/>
         </w:rPr>
-        <w:t>Collision between the enemies and the unwalkable area has had to be disabled as the enemies would find themselves getting stuck with the boundaries as whilst easystar was generating a good path for the enemy, the enemy asset would overlay the unwalkable obstacles, getting stuck. This is a frustrating error that we have yet to find a fix for.</w:t>
+        <w:t xml:space="preserve">Collision between the enemies and the unwalkable area has had to be disabled as the enemies would find themselves getting stuck with the boundaries as whilst </w:t>
+      </w:r>
+      <w:proofErr w:type="spellStart"/>
+      <w:r>
+        <w:rPr>
+          <w:rFonts w:ascii="Calibri" w:hAnsi="Calibri"/>
+        </w:rPr>
+        <w:t>easystar</w:t>
+      </w:r>
+      <w:proofErr w:type="spellEnd"/>
+      <w:r>
+        <w:rPr>
+          <w:rFonts w:ascii="Calibri" w:hAnsi="Calibri"/>
+        </w:rPr>
+        <w:t xml:space="preserve"> was generating a good path for the enemy, the enemy asset would overlay the unwalkable obstacles, getting stuck. This is a frustrating error that we have yet to find a fix for.</w:t>
       </w:r>
     </w:p>
     <w:p>
@@ -3677,8 +3719,16 @@
         <w:rPr>
           <w:rFonts w:ascii="Calibri" w:hAnsi="Calibri"/>
         </w:rPr>
-        <w:t># Tankk</w:t>
-      </w:r>
+        <w:t xml:space="preserve"># </w:t>
+      </w:r>
+      <w:proofErr w:type="spellStart"/>
+      <w:r>
+        <w:rPr>
+          <w:rFonts w:ascii="Calibri" w:hAnsi="Calibri"/>
+        </w:rPr>
+        <w:t>Tankk</w:t>
+      </w:r>
+      <w:proofErr w:type="spellEnd"/>
     </w:p>
     <w:p>
       <w:pPr>
@@ -3693,7 +3743,21 @@
         <w:rPr>
           <w:rFonts w:ascii="Calibri" w:hAnsi="Calibri"/>
         </w:rPr>
-        <w:t>Phaser tank game in 3-man group with Leandro Santos, Joashua Ruane and Myself</w:t>
+        <w:t xml:space="preserve">Phaser tank game in 3-man group with Leandro Santos, </w:t>
+      </w:r>
+      <w:proofErr w:type="spellStart"/>
+      <w:r>
+        <w:rPr>
+          <w:rFonts w:ascii="Calibri" w:hAnsi="Calibri"/>
+        </w:rPr>
+        <w:t>Joashua</w:t>
+      </w:r>
+      <w:proofErr w:type="spellEnd"/>
+      <w:r>
+        <w:rPr>
+          <w:rFonts w:ascii="Calibri" w:hAnsi="Calibri"/>
+        </w:rPr>
+        <w:t xml:space="preserve"> Ruane and Myself</w:t>
       </w:r>
     </w:p>
     <w:p>
@@ -3761,7 +3825,21 @@
         <w:rPr>
           <w:rFonts w:ascii="Calibri" w:hAnsi="Calibri"/>
         </w:rPr>
-        <w:t xml:space="preserve">Recently a new update has been released for chrome whereby autoplaying will automatically be muted. </w:t>
+        <w:t xml:space="preserve">Recently a new update has been released for chrome whereby </w:t>
+      </w:r>
+      <w:proofErr w:type="spellStart"/>
+      <w:r>
+        <w:rPr>
+          <w:rFonts w:ascii="Calibri" w:hAnsi="Calibri"/>
+        </w:rPr>
+        <w:t>autoplaying</w:t>
+      </w:r>
+      <w:proofErr w:type="spellEnd"/>
+      <w:r>
+        <w:rPr>
+          <w:rFonts w:ascii="Calibri" w:hAnsi="Calibri"/>
+        </w:rPr>
+        <w:t xml:space="preserve"> will automatically be muted. </w:t>
       </w:r>
       <w:proofErr w:type="gramStart"/>
       <w:r>
@@ -3775,7 +3853,35 @@
         <w:rPr>
           <w:rFonts w:ascii="Calibri" w:hAnsi="Calibri"/>
         </w:rPr>
-        <w:t xml:space="preserve"> un-mute sounds in chrome, type chrome://flags/#autoplay-policy in the chrome url bar, and change the value of the Chrome flag "Autoplay Policy" to "No user gesture is required" to disable this feature.  </w:t>
+        <w:t xml:space="preserve"> un-mute sounds in chrome, type chrome://flags/#autoplay-policy in the chrome </w:t>
+      </w:r>
+      <w:proofErr w:type="spellStart"/>
+      <w:r>
+        <w:rPr>
+          <w:rFonts w:ascii="Calibri" w:hAnsi="Calibri"/>
+        </w:rPr>
+        <w:t>url</w:t>
+      </w:r>
+      <w:proofErr w:type="spellEnd"/>
+      <w:r>
+        <w:rPr>
+          <w:rFonts w:ascii="Calibri" w:hAnsi="Calibri"/>
+        </w:rPr>
+        <w:t xml:space="preserve"> bar, and change the value of the Chrome flag "</w:t>
+      </w:r>
+      <w:proofErr w:type="spellStart"/>
+      <w:r>
+        <w:rPr>
+          <w:rFonts w:ascii="Calibri" w:hAnsi="Calibri"/>
+        </w:rPr>
+        <w:t>Autoplay</w:t>
+      </w:r>
+      <w:proofErr w:type="spellEnd"/>
+      <w:r>
+        <w:rPr>
+          <w:rFonts w:ascii="Calibri" w:hAnsi="Calibri"/>
+        </w:rPr>
+        <w:t xml:space="preserve"> Policy" to "No user gesture is required" to disable this feature.  </w:t>
       </w:r>
     </w:p>
     <w:p>
@@ -3801,7 +3907,21 @@
         <w:rPr>
           <w:rFonts w:ascii="Calibri" w:hAnsi="Calibri"/>
         </w:rPr>
-        <w:t>### InGame Assets</w:t>
+        <w:t xml:space="preserve">### </w:t>
+      </w:r>
+      <w:proofErr w:type="spellStart"/>
+      <w:r>
+        <w:rPr>
+          <w:rFonts w:ascii="Calibri" w:hAnsi="Calibri"/>
+        </w:rPr>
+        <w:t>InGame</w:t>
+      </w:r>
+      <w:proofErr w:type="spellEnd"/>
+      <w:r>
+        <w:rPr>
+          <w:rFonts w:ascii="Calibri" w:hAnsi="Calibri"/>
+        </w:rPr>
+        <w:t xml:space="preserve"> Assets</w:t>
       </w:r>
     </w:p>
     <w:p>
@@ -4240,7 +4360,21 @@
         <w:rPr>
           <w:rFonts w:ascii="Calibri" w:hAnsi="Calibri"/>
         </w:rPr>
-        <w:t xml:space="preserve"> Envato Market Item</w:t>
+        <w:t xml:space="preserve"> </w:t>
+      </w:r>
+      <w:proofErr w:type="spellStart"/>
+      <w:r>
+        <w:rPr>
+          <w:rFonts w:ascii="Calibri" w:hAnsi="Calibri"/>
+        </w:rPr>
+        <w:t>Envato</w:t>
+      </w:r>
+      <w:proofErr w:type="spellEnd"/>
+      <w:r>
+        <w:rPr>
+          <w:rFonts w:ascii="Calibri" w:hAnsi="Calibri"/>
+        </w:rPr>
+        <w:t xml:space="preserve"> Market Item</w:t>
       </w:r>
     </w:p>
     <w:p>
@@ -4314,7 +4448,21 @@
         <w:rPr>
           <w:rFonts w:ascii="Calibri" w:hAnsi="Calibri"/>
         </w:rPr>
-        <w:t>as defined in the standard terms and conditions on Envato Market.</w:t>
+        <w:t xml:space="preserve">as defined in the standard terms and conditions on </w:t>
+      </w:r>
+      <w:proofErr w:type="spellStart"/>
+      <w:r>
+        <w:rPr>
+          <w:rFonts w:ascii="Calibri" w:hAnsi="Calibri"/>
+        </w:rPr>
+        <w:t>Envato</w:t>
+      </w:r>
+      <w:proofErr w:type="spellEnd"/>
+      <w:r>
+        <w:rPr>
+          <w:rFonts w:ascii="Calibri" w:hAnsi="Calibri"/>
+        </w:rPr>
+        <w:t xml:space="preserve"> Market.</w:t>
       </w:r>
     </w:p>
     <w:p>
@@ -4352,12 +4500,14 @@
           <w:rFonts w:ascii="Calibri" w:hAnsi="Calibri"/>
         </w:rPr>
       </w:pPr>
+      <w:proofErr w:type="spellStart"/>
       <w:r>
         <w:rPr>
           <w:rFonts w:ascii="Calibri" w:hAnsi="Calibri"/>
         </w:rPr>
         <w:t>craftpix_net</w:t>
       </w:r>
+      <w:proofErr w:type="spellEnd"/>
     </w:p>
     <w:p>
       <w:pPr>
@@ -4656,11 +4806,19 @@
           <w:rFonts w:ascii="Calibri" w:hAnsi="Calibri"/>
         </w:rPr>
       </w:pPr>
-      <w:r>
-        <w:rPr>
-          <w:rFonts w:ascii="Calibri" w:hAnsi="Calibri"/>
-        </w:rPr>
-        <w:t>Envato Pty. Ltd. (ABN 11 119 159 741)</w:t>
+      <w:proofErr w:type="spellStart"/>
+      <w:r>
+        <w:rPr>
+          <w:rFonts w:ascii="Calibri" w:hAnsi="Calibri"/>
+        </w:rPr>
+        <w:t>Envato</w:t>
+      </w:r>
+      <w:proofErr w:type="spellEnd"/>
+      <w:r>
+        <w:rPr>
+          <w:rFonts w:ascii="Calibri" w:hAnsi="Calibri"/>
+        </w:rPr>
+        <w:t xml:space="preserve"> Pty. Ltd. (ABN 11 119 159 741)</w:t>
       </w:r>
     </w:p>
     <w:p>
@@ -4774,8 +4932,38 @@
           <w:rFonts w:ascii="Calibri" w:hAnsi="Calibri"/>
         </w:rPr>
       </w:pPr>
+    </w:p>
+    <w:p>
+      <w:pPr>
+        <w:keepNext/>
+        <w:keepLines/>
+        <w:ind w:left="720"/>
+        <w:rPr>
+          <w:rFonts w:ascii="Calibri" w:hAnsi="Calibri"/>
+        </w:rPr>
+      </w:pPr>
       <w:bookmarkStart w:id="0" w:name="_GoBack"/>
       <w:bookmarkEnd w:id="0"/>
+    </w:p>
+    <w:p>
+      <w:pPr>
+        <w:keepNext/>
+        <w:keepLines/>
+        <w:ind w:left="720"/>
+        <w:rPr>
+          <w:rFonts w:ascii="Calibri" w:hAnsi="Calibri"/>
+        </w:rPr>
+      </w:pPr>
+    </w:p>
+    <w:p>
+      <w:pPr>
+        <w:keepNext/>
+        <w:keepLines/>
+        <w:ind w:left="720"/>
+        <w:rPr>
+          <w:rFonts w:ascii="Calibri" w:hAnsi="Calibri"/>
+        </w:rPr>
+      </w:pPr>
     </w:p>
     <w:p>
       <w:pPr>
@@ -4796,6 +4984,7 @@
         <w:rPr>
           <w:rStyle w:val="SubtleReference"/>
         </w:rPr>
+        <w:lastRenderedPageBreak/>
         <w:t>Appendix 1</w:t>
       </w:r>
     </w:p>
@@ -4858,7 +5047,6 @@
         <w:rPr>
           <w:rStyle w:val="SubtleReference"/>
         </w:rPr>
-        <w:lastRenderedPageBreak/>
         <w:t>Appendix 2</w:t>
       </w:r>
     </w:p>
@@ -4900,7 +5088,7 @@
           <w:noProof/>
         </w:rPr>
         <w:drawing>
-          <wp:anchor distT="0" distB="0" distL="114300" distR="114300" simplePos="0" relativeHeight="251687936" behindDoc="1" locked="0" layoutInCell="1" allowOverlap="1" wp14:anchorId="2BA6B31F" wp14:editId="3532825B">
+          <wp:anchor distT="0" distB="0" distL="114300" distR="114300" simplePos="0" relativeHeight="251664384" behindDoc="1" locked="0" layoutInCell="1" allowOverlap="1" wp14:anchorId="2BA6B31F" wp14:editId="3532825B">
             <wp:simplePos x="0" y="0"/>
             <wp:positionH relativeFrom="margin">
               <wp:posOffset>-628650</wp:posOffset>
@@ -4969,7 +5157,7 @@
           <w:noProof/>
         </w:rPr>
         <w:drawing>
-          <wp:anchor distT="0" distB="0" distL="114300" distR="114300" simplePos="0" relativeHeight="251686912" behindDoc="1" locked="0" layoutInCell="1" allowOverlap="1" wp14:anchorId="78E9438B" wp14:editId="27D12D46">
+          <wp:anchor distT="0" distB="0" distL="114300" distR="114300" simplePos="0" relativeHeight="251663360" behindDoc="1" locked="0" layoutInCell="1" allowOverlap="1" wp14:anchorId="78E9438B" wp14:editId="27D12D46">
             <wp:simplePos x="0" y="0"/>
             <wp:positionH relativeFrom="column">
               <wp:posOffset>2486025</wp:posOffset>
@@ -5060,7 +5248,7 @@
           <w:noProof/>
         </w:rPr>
         <w:drawing>
-          <wp:anchor distT="0" distB="0" distL="114300" distR="114300" simplePos="0" relativeHeight="251684864" behindDoc="0" locked="0" layoutInCell="1" allowOverlap="1" wp14:anchorId="55174BA9" wp14:editId="79BE77FE">
+          <wp:anchor distT="0" distB="0" distL="114300" distR="114300" simplePos="0" relativeHeight="251662336" behindDoc="0" locked="0" layoutInCell="1" allowOverlap="1" wp14:anchorId="55174BA9" wp14:editId="79BE77FE">
             <wp:simplePos x="0" y="0"/>
             <wp:positionH relativeFrom="margin">
               <wp:align>right</wp:align>
@@ -5123,13 +5311,7 @@
         <w:rPr>
           <w:rFonts w:ascii="Calibri" w:hAnsi="Calibri"/>
         </w:rPr>
-        <w:t>Fig.2</w:t>
-      </w:r>
-      <w:r>
-        <w:rPr>
-          <w:rFonts w:ascii="Calibri" w:hAnsi="Calibri"/>
-        </w:rPr>
-        <w:t xml:space="preserve">: </w:t>
+        <w:t xml:space="preserve">Fig.2: </w:t>
       </w:r>
       <w:r>
         <w:rPr>
@@ -5139,6 +5321,12 @@
       </w:r>
     </w:p>
     <w:sectPr>
+      <w:headerReference w:type="even" r:id="rId19"/>
+      <w:headerReference w:type="default" r:id="rId20"/>
+      <w:footerReference w:type="even" r:id="rId21"/>
+      <w:footerReference w:type="default" r:id="rId22"/>
+      <w:headerReference w:type="first" r:id="rId23"/>
+      <w:footerReference w:type="first" r:id="rId24"/>
       <w:pgSz w:w="11906" w:h="16838"/>
       <w:pgMar w:top="1440" w:right="1440" w:bottom="1440" w:left="1440" w:header="708" w:footer="708" w:gutter="0"/>
       <w:cols w:space="708"/>
@@ -5167,6 +5355,36 @@
 </w:endnotes>
 </file>
 
+<file path=word/footer1.xml><?xml version="1.0" encoding="utf-8"?>
+<w:ftr xmlns:wpc="http://schemas.microsoft.com/office/word/2010/wordprocessingCanvas" xmlns:cx="http://schemas.microsoft.com/office/drawing/2014/chartex" xmlns:cx1="http://schemas.microsoft.com/office/drawing/2015/9/8/chartex" xmlns:cx2="http://schemas.microsoft.com/office/drawing/2015/10/21/chartex" xmlns:cx3="http://schemas.microsoft.com/office/drawing/2016/5/9/chartex" xmlns:cx4="http://schemas.microsoft.com/office/drawing/2016/5/10/chartex" xmlns:cx5="http://schemas.microsoft.com/office/drawing/2016/5/11/chartex" xmlns:cx6="http://schemas.microsoft.com/office/drawing/2016/5/12/chartex" xmlns:cx7="http://schemas.microsoft.com/office/drawing/2016/5/13/chartex" xmlns:cx8="http://schemas.microsoft.com/office/drawing/2016/5/14/chartex" xmlns:mc="http://schemas.openxmlformats.org/markup-compatibility/2006" xmlns:aink="http://schemas.microsoft.com/office/drawing/2016/ink" xmlns:am3d="http://schemas.microsoft.com/office/drawing/2017/model3d" xmlns:o="urn:schemas-microsoft-com:office:office" xmlns:r="http://schemas.openxmlformats.org/officeDocument/2006/relationships" xmlns:m="http://schemas.openxmlformats.org/officeDocument/2006/math" xmlns:v="urn:schemas-microsoft-com:vml" xmlns:wp14="http://schemas.microsoft.com/office/word/2010/wordprocessingDrawing" xmlns:wp="http://schemas.openxmlformats.org/drawingml/2006/wordprocessingDrawing" xmlns:w10="urn:schemas-microsoft-com:office:word" xmlns:w="http://schemas.openxmlformats.org/wordprocessingml/2006/main" xmlns:w14="http://schemas.microsoft.com/office/word/2010/wordml" xmlns:w15="http://schemas.microsoft.com/office/word/2012/wordml" xmlns:w16cid="http://schemas.microsoft.com/office/word/2016/wordml/cid" xmlns:w16se="http://schemas.microsoft.com/office/word/2015/wordml/symex" xmlns:wpg="http://schemas.microsoft.com/office/word/2010/wordprocessingGroup" xmlns:wpi="http://schemas.microsoft.com/office/word/2010/wordprocessingInk" xmlns:wne="http://schemas.microsoft.com/office/word/2006/wordml" xmlns:wps="http://schemas.microsoft.com/office/word/2010/wordprocessingShape" mc:Ignorable="w14 w15 w16se w16cid wp14">
+  <w:p>
+    <w:pPr>
+      <w:pStyle w:val="Footer"/>
+    </w:pPr>
+  </w:p>
+</w:ftr>
+</file>
+
+<file path=word/footer2.xml><?xml version="1.0" encoding="utf-8"?>
+<w:ftr xmlns:wpc="http://schemas.microsoft.com/office/word/2010/wordprocessingCanvas" xmlns:cx="http://schemas.microsoft.com/office/drawing/2014/chartex" xmlns:cx1="http://schemas.microsoft.com/office/drawing/2015/9/8/chartex" xmlns:cx2="http://schemas.microsoft.com/office/drawing/2015/10/21/chartex" xmlns:cx3="http://schemas.microsoft.com/office/drawing/2016/5/9/chartex" xmlns:cx4="http://schemas.microsoft.com/office/drawing/2016/5/10/chartex" xmlns:cx5="http://schemas.microsoft.com/office/drawing/2016/5/11/chartex" xmlns:cx6="http://schemas.microsoft.com/office/drawing/2016/5/12/chartex" xmlns:cx7="http://schemas.microsoft.com/office/drawing/2016/5/13/chartex" xmlns:cx8="http://schemas.microsoft.com/office/drawing/2016/5/14/chartex" xmlns:mc="http://schemas.openxmlformats.org/markup-compatibility/2006" xmlns:aink="http://schemas.microsoft.com/office/drawing/2016/ink" xmlns:am3d="http://schemas.microsoft.com/office/drawing/2017/model3d" xmlns:o="urn:schemas-microsoft-com:office:office" xmlns:r="http://schemas.openxmlformats.org/officeDocument/2006/relationships" xmlns:m="http://schemas.openxmlformats.org/officeDocument/2006/math" xmlns:v="urn:schemas-microsoft-com:vml" xmlns:wp14="http://schemas.microsoft.com/office/word/2010/wordprocessingDrawing" xmlns:wp="http://schemas.openxmlformats.org/drawingml/2006/wordprocessingDrawing" xmlns:w10="urn:schemas-microsoft-com:office:word" xmlns:w="http://schemas.openxmlformats.org/wordprocessingml/2006/main" xmlns:w14="http://schemas.microsoft.com/office/word/2010/wordml" xmlns:w15="http://schemas.microsoft.com/office/word/2012/wordml" xmlns:w16cid="http://schemas.microsoft.com/office/word/2016/wordml/cid" xmlns:w16se="http://schemas.microsoft.com/office/word/2015/wordml/symex" xmlns:wpg="http://schemas.microsoft.com/office/word/2010/wordprocessingGroup" xmlns:wpi="http://schemas.microsoft.com/office/word/2010/wordprocessingInk" xmlns:wne="http://schemas.microsoft.com/office/word/2006/wordml" xmlns:wps="http://schemas.microsoft.com/office/word/2010/wordprocessingShape" mc:Ignorable="w14 w15 w16se w16cid wp14">
+  <w:p>
+    <w:pPr>
+      <w:pStyle w:val="Footer"/>
+    </w:pPr>
+  </w:p>
+</w:ftr>
+</file>
+
+<file path=word/footer3.xml><?xml version="1.0" encoding="utf-8"?>
+<w:ftr xmlns:wpc="http://schemas.microsoft.com/office/word/2010/wordprocessingCanvas" xmlns:cx="http://schemas.microsoft.com/office/drawing/2014/chartex" xmlns:cx1="http://schemas.microsoft.com/office/drawing/2015/9/8/chartex" xmlns:cx2="http://schemas.microsoft.com/office/drawing/2015/10/21/chartex" xmlns:cx3="http://schemas.microsoft.com/office/drawing/2016/5/9/chartex" xmlns:cx4="http://schemas.microsoft.com/office/drawing/2016/5/10/chartex" xmlns:cx5="http://schemas.microsoft.com/office/drawing/2016/5/11/chartex" xmlns:cx6="http://schemas.microsoft.com/office/drawing/2016/5/12/chartex" xmlns:cx7="http://schemas.microsoft.com/office/drawing/2016/5/13/chartex" xmlns:cx8="http://schemas.microsoft.com/office/drawing/2016/5/14/chartex" xmlns:mc="http://schemas.openxmlformats.org/markup-compatibility/2006" xmlns:aink="http://schemas.microsoft.com/office/drawing/2016/ink" xmlns:am3d="http://schemas.microsoft.com/office/drawing/2017/model3d" xmlns:o="urn:schemas-microsoft-com:office:office" xmlns:r="http://schemas.openxmlformats.org/officeDocument/2006/relationships" xmlns:m="http://schemas.openxmlformats.org/officeDocument/2006/math" xmlns:v="urn:schemas-microsoft-com:vml" xmlns:wp14="http://schemas.microsoft.com/office/word/2010/wordprocessingDrawing" xmlns:wp="http://schemas.openxmlformats.org/drawingml/2006/wordprocessingDrawing" xmlns:w10="urn:schemas-microsoft-com:office:word" xmlns:w="http://schemas.openxmlformats.org/wordprocessingml/2006/main" xmlns:w14="http://schemas.microsoft.com/office/word/2010/wordml" xmlns:w15="http://schemas.microsoft.com/office/word/2012/wordml" xmlns:w16cid="http://schemas.microsoft.com/office/word/2016/wordml/cid" xmlns:w16se="http://schemas.microsoft.com/office/word/2015/wordml/symex" xmlns:wpg="http://schemas.microsoft.com/office/word/2010/wordprocessingGroup" xmlns:wpi="http://schemas.microsoft.com/office/word/2010/wordprocessingInk" xmlns:wne="http://schemas.microsoft.com/office/word/2006/wordml" xmlns:wps="http://schemas.microsoft.com/office/word/2010/wordprocessingShape" mc:Ignorable="w14 w15 w16se w16cid wp14">
+  <w:p>
+    <w:pPr>
+      <w:pStyle w:val="Footer"/>
+    </w:pPr>
+  </w:p>
+</w:ftr>
+</file>
+
 <file path=word/footnotes.xml><?xml version="1.0" encoding="utf-8"?>
 <w:footnotes xmlns:wpc="http://schemas.microsoft.com/office/word/2010/wordprocessingCanvas" xmlns:cx="http://schemas.microsoft.com/office/drawing/2014/chartex" xmlns:cx1="http://schemas.microsoft.com/office/drawing/2015/9/8/chartex" xmlns:cx2="http://schemas.microsoft.com/office/drawing/2015/10/21/chartex" xmlns:cx3="http://schemas.microsoft.com/office/drawing/2016/5/9/chartex" xmlns:cx4="http://schemas.microsoft.com/office/drawing/2016/5/10/chartex" xmlns:cx5="http://schemas.microsoft.com/office/drawing/2016/5/11/chartex" xmlns:cx6="http://schemas.microsoft.com/office/drawing/2016/5/12/chartex" xmlns:cx7="http://schemas.microsoft.com/office/drawing/2016/5/13/chartex" xmlns:cx8="http://schemas.microsoft.com/office/drawing/2016/5/14/chartex" xmlns:mc="http://schemas.openxmlformats.org/markup-compatibility/2006" xmlns:aink="http://schemas.microsoft.com/office/drawing/2016/ink" xmlns:am3d="http://schemas.microsoft.com/office/drawing/2017/model3d" xmlns:o="urn:schemas-microsoft-com:office:office" xmlns:r="http://schemas.openxmlformats.org/officeDocument/2006/relationships" xmlns:m="http://schemas.openxmlformats.org/officeDocument/2006/math" xmlns:v="urn:schemas-microsoft-com:vml" xmlns:wp14="http://schemas.microsoft.com/office/word/2010/wordprocessingDrawing" xmlns:wp="http://schemas.openxmlformats.org/drawingml/2006/wordprocessingDrawing" xmlns:w10="urn:schemas-microsoft-com:office:word" xmlns:w="http://schemas.openxmlformats.org/wordprocessingml/2006/main" xmlns:w14="http://schemas.microsoft.com/office/word/2010/wordml" xmlns:w15="http://schemas.microsoft.com/office/word/2012/wordml" xmlns:w16cid="http://schemas.microsoft.com/office/word/2016/wordml/cid" xmlns:w16se="http://schemas.microsoft.com/office/word/2015/wordml/symex" xmlns:wpg="http://schemas.microsoft.com/office/word/2010/wordprocessingGroup" xmlns:wpi="http://schemas.microsoft.com/office/word/2010/wordprocessingInk" xmlns:wne="http://schemas.microsoft.com/office/word/2006/wordml" xmlns:wps="http://schemas.microsoft.com/office/word/2010/wordprocessingShape" mc:Ignorable="w14 w15 w16se w16cid wp14">
   <w:footnote w:type="separator" w:id="-1">
@@ -5184,6 +5402,51 @@
     </w:p>
   </w:footnote>
 </w:footnotes>
+</file>
+
+<file path=word/header1.xml><?xml version="1.0" encoding="utf-8"?>
+<w:hdr xmlns:wpc="http://schemas.microsoft.com/office/word/2010/wordprocessingCanvas" xmlns:cx="http://schemas.microsoft.com/office/drawing/2014/chartex" xmlns:cx1="http://schemas.microsoft.com/office/drawing/2015/9/8/chartex" xmlns:cx2="http://schemas.microsoft.com/office/drawing/2015/10/21/chartex" xmlns:cx3="http://schemas.microsoft.com/office/drawing/2016/5/9/chartex" xmlns:cx4="http://schemas.microsoft.com/office/drawing/2016/5/10/chartex" xmlns:cx5="http://schemas.microsoft.com/office/drawing/2016/5/11/chartex" xmlns:cx6="http://schemas.microsoft.com/office/drawing/2016/5/12/chartex" xmlns:cx7="http://schemas.microsoft.com/office/drawing/2016/5/13/chartex" xmlns:cx8="http://schemas.microsoft.com/office/drawing/2016/5/14/chartex" xmlns:mc="http://schemas.openxmlformats.org/markup-compatibility/2006" xmlns:aink="http://schemas.microsoft.com/office/drawing/2016/ink" xmlns:am3d="http://schemas.microsoft.com/office/drawing/2017/model3d" xmlns:o="urn:schemas-microsoft-com:office:office" xmlns:r="http://schemas.openxmlformats.org/officeDocument/2006/relationships" xmlns:m="http://schemas.openxmlformats.org/officeDocument/2006/math" xmlns:v="urn:schemas-microsoft-com:vml" xmlns:wp14="http://schemas.microsoft.com/office/word/2010/wordprocessingDrawing" xmlns:wp="http://schemas.openxmlformats.org/drawingml/2006/wordprocessingDrawing" xmlns:w10="urn:schemas-microsoft-com:office:word" xmlns:w="http://schemas.openxmlformats.org/wordprocessingml/2006/main" xmlns:w14="http://schemas.microsoft.com/office/word/2010/wordml" xmlns:w15="http://schemas.microsoft.com/office/word/2012/wordml" xmlns:w16cid="http://schemas.microsoft.com/office/word/2016/wordml/cid" xmlns:w16se="http://schemas.microsoft.com/office/word/2015/wordml/symex" xmlns:wpg="http://schemas.microsoft.com/office/word/2010/wordprocessingGroup" xmlns:wpi="http://schemas.microsoft.com/office/word/2010/wordprocessingInk" xmlns:wne="http://schemas.microsoft.com/office/word/2006/wordml" xmlns:wps="http://schemas.microsoft.com/office/word/2010/wordprocessingShape" mc:Ignorable="w14 w15 w16se w16cid wp14">
+  <w:p>
+    <w:pPr>
+      <w:pStyle w:val="Header"/>
+    </w:pPr>
+  </w:p>
+</w:hdr>
+</file>
+
+<file path=word/header2.xml><?xml version="1.0" encoding="utf-8"?>
+<w:hdr xmlns:wpc="http://schemas.microsoft.com/office/word/2010/wordprocessingCanvas" xmlns:cx="http://schemas.microsoft.com/office/drawing/2014/chartex" xmlns:cx1="http://schemas.microsoft.com/office/drawing/2015/9/8/chartex" xmlns:cx2="http://schemas.microsoft.com/office/drawing/2015/10/21/chartex" xmlns:cx3="http://schemas.microsoft.com/office/drawing/2016/5/9/chartex" xmlns:cx4="http://schemas.microsoft.com/office/drawing/2016/5/10/chartex" xmlns:cx5="http://schemas.microsoft.com/office/drawing/2016/5/11/chartex" xmlns:cx6="http://schemas.microsoft.com/office/drawing/2016/5/12/chartex" xmlns:cx7="http://schemas.microsoft.com/office/drawing/2016/5/13/chartex" xmlns:cx8="http://schemas.microsoft.com/office/drawing/2016/5/14/chartex" xmlns:mc="http://schemas.openxmlformats.org/markup-compatibility/2006" xmlns:aink="http://schemas.microsoft.com/office/drawing/2016/ink" xmlns:am3d="http://schemas.microsoft.com/office/drawing/2017/model3d" xmlns:o="urn:schemas-microsoft-com:office:office" xmlns:r="http://schemas.openxmlformats.org/officeDocument/2006/relationships" xmlns:m="http://schemas.openxmlformats.org/officeDocument/2006/math" xmlns:v="urn:schemas-microsoft-com:vml" xmlns:wp14="http://schemas.microsoft.com/office/word/2010/wordprocessingDrawing" xmlns:wp="http://schemas.openxmlformats.org/drawingml/2006/wordprocessingDrawing" xmlns:w10="urn:schemas-microsoft-com:office:word" xmlns:w="http://schemas.openxmlformats.org/wordprocessingml/2006/main" xmlns:w14="http://schemas.microsoft.com/office/word/2010/wordml" xmlns:w15="http://schemas.microsoft.com/office/word/2012/wordml" xmlns:w16cid="http://schemas.microsoft.com/office/word/2016/wordml/cid" xmlns:w16se="http://schemas.microsoft.com/office/word/2015/wordml/symex" xmlns:wpg="http://schemas.microsoft.com/office/word/2010/wordprocessingGroup" xmlns:wpi="http://schemas.microsoft.com/office/word/2010/wordprocessingInk" xmlns:wne="http://schemas.microsoft.com/office/word/2006/wordml" xmlns:wps="http://schemas.microsoft.com/office/word/2010/wordprocessingShape" mc:Ignorable="w14 w15 w16se w16cid wp14">
+  <w:p>
+    <w:pPr>
+      <w:pStyle w:val="Header"/>
+      <w:jc w:val="center"/>
+      <w:rPr>
+        <w:lang w:val="en-US"/>
+      </w:rPr>
+    </w:pPr>
+    <w:r>
+      <w:rPr>
+        <w:lang w:val="en-US"/>
+      </w:rPr>
+      <w:t>Josh Ruane: 16821280       Leandro Santos: 16849460     Seb Rabau: 16851390</w:t>
+    </w:r>
+  </w:p>
+  <w:p>
+    <w:pPr>
+      <w:pStyle w:val="Header"/>
+    </w:pPr>
+  </w:p>
+</w:hdr>
+</file>
+
+<file path=word/header3.xml><?xml version="1.0" encoding="utf-8"?>
+<w:hdr xmlns:wpc="http://schemas.microsoft.com/office/word/2010/wordprocessingCanvas" xmlns:cx="http://schemas.microsoft.com/office/drawing/2014/chartex" xmlns:cx1="http://schemas.microsoft.com/office/drawing/2015/9/8/chartex" xmlns:cx2="http://schemas.microsoft.com/office/drawing/2015/10/21/chartex" xmlns:cx3="http://schemas.microsoft.com/office/drawing/2016/5/9/chartex" xmlns:cx4="http://schemas.microsoft.com/office/drawing/2016/5/10/chartex" xmlns:cx5="http://schemas.microsoft.com/office/drawing/2016/5/11/chartex" xmlns:cx6="http://schemas.microsoft.com/office/drawing/2016/5/12/chartex" xmlns:cx7="http://schemas.microsoft.com/office/drawing/2016/5/13/chartex" xmlns:cx8="http://schemas.microsoft.com/office/drawing/2016/5/14/chartex" xmlns:mc="http://schemas.openxmlformats.org/markup-compatibility/2006" xmlns:aink="http://schemas.microsoft.com/office/drawing/2016/ink" xmlns:am3d="http://schemas.microsoft.com/office/drawing/2017/model3d" xmlns:o="urn:schemas-microsoft-com:office:office" xmlns:r="http://schemas.openxmlformats.org/officeDocument/2006/relationships" xmlns:m="http://schemas.openxmlformats.org/officeDocument/2006/math" xmlns:v="urn:schemas-microsoft-com:vml" xmlns:wp14="http://schemas.microsoft.com/office/word/2010/wordprocessingDrawing" xmlns:wp="http://schemas.openxmlformats.org/drawingml/2006/wordprocessingDrawing" xmlns:w10="urn:schemas-microsoft-com:office:word" xmlns:w="http://schemas.openxmlformats.org/wordprocessingml/2006/main" xmlns:w14="http://schemas.microsoft.com/office/word/2010/wordml" xmlns:w15="http://schemas.microsoft.com/office/word/2012/wordml" xmlns:w16cid="http://schemas.microsoft.com/office/word/2016/wordml/cid" xmlns:w16se="http://schemas.microsoft.com/office/word/2015/wordml/symex" xmlns:wpg="http://schemas.microsoft.com/office/word/2010/wordprocessingGroup" xmlns:wpi="http://schemas.microsoft.com/office/word/2010/wordprocessingInk" xmlns:wne="http://schemas.microsoft.com/office/word/2006/wordml" xmlns:wps="http://schemas.microsoft.com/office/word/2010/wordprocessingShape" mc:Ignorable="w14 w15 w16se w16cid wp14">
+  <w:p>
+    <w:pPr>
+      <w:pStyle w:val="Header"/>
+    </w:pPr>
+  </w:p>
+</w:hdr>
 </file>
 
 <file path=word/numbering.xml><?xml version="1.0" encoding="utf-8"?>
@@ -6584,6 +6847,7 @@
     <w:lsdException w:name="HTML Sample" w:semiHidden="1" w:unhideWhenUsed="1"/>
     <w:lsdException w:name="HTML Typewriter" w:semiHidden="1" w:unhideWhenUsed="1"/>
     <w:lsdException w:name="HTML Variable" w:semiHidden="1" w:unhideWhenUsed="1"/>
+    <w:lsdException w:name="Normal Table" w:semiHidden="1" w:unhideWhenUsed="1"/>
     <w:lsdException w:name="annotation subject" w:semiHidden="1" w:unhideWhenUsed="1"/>
     <w:lsdException w:name="No List" w:semiHidden="1" w:unhideWhenUsed="1"/>
     <w:lsdException w:name="Outline List 1" w:semiHidden="1" w:unhideWhenUsed="1"/>
@@ -6627,8 +6891,10 @@
     <w:lsdException w:name="Table Elegant" w:semiHidden="1" w:unhideWhenUsed="1"/>
     <w:lsdException w:name="Table Professional" w:semiHidden="1" w:unhideWhenUsed="1"/>
     <w:lsdException w:name="Table Subtle 1" w:semiHidden="1" w:unhideWhenUsed="1"/>
+    <w:lsdException w:name="Table Subtle 2" w:semiHidden="1" w:unhideWhenUsed="1"/>
     <w:lsdException w:name="Table Web 1" w:semiHidden="1" w:unhideWhenUsed="1"/>
     <w:lsdException w:name="Table Web 2" w:semiHidden="1" w:unhideWhenUsed="1"/>
+    <w:lsdException w:name="Table Web 3" w:semiHidden="1" w:unhideWhenUsed="1"/>
     <w:lsdException w:name="Balloon Text" w:semiHidden="1" w:unhideWhenUsed="1"/>
     <w:lsdException w:name="Table Grid" w:uiPriority="39"/>
     <w:lsdException w:name="Table Theme" w:semiHidden="1" w:unhideWhenUsed="1"/>

</xml_diff>